<commit_message>
много всего Signed-off-by: Don_Simon <don@simon.els>
</commit_message>
<xml_diff>
--- a/Литература/Сайты.docx
+++ b/Литература/Сайты.docx
@@ -42,6 +42,26 @@
       </w:hyperlink>
       <w:r>
         <w:t xml:space="preserve"> - Статейки по керас</w:t>
+      </w:r>
+    </w:p>
+    <w:p>
+      <w:pPr>
+        <w:rPr>
+          <w:lang w:val="en-US"/>
+        </w:rPr>
+      </w:pPr>
+    </w:p>
+    <w:p>
+      <w:pPr>
+        <w:rPr>
+          <w:lang w:val="en-US"/>
+        </w:rPr>
+      </w:pPr>
+      <w:r>
+        <w:rPr>
+          <w:lang w:val="en-US"/>
+        </w:rPr>
+        <w:t>https://python.ivan-shamaev.ru/keras-tutorial-beginner-guide-to-deep-learning-in-python/</w:t>
       </w:r>
       <w:bookmarkStart w:id="0" w:name="_GoBack"/>
       <w:bookmarkEnd w:id="0"/>

</xml_diff>